<commit_message>
Minor changes for Starting date and Basis->Hana
</commit_message>
<xml_diff>
--- a/SB.docx
+++ b/SB.docx
@@ -43,7 +43,7 @@
           <w:sz w:val="20"/>
         </w:rPr>
       </w:pPr>
-      <w:hyperlink r:id="rId5" w:history="1">
+      <w:hyperlink r:id="rId6" w:history="1">
         <w:r>
           <w:rPr>
             <w:rStyle w:val="Hyperlink"/>
@@ -53,7 +53,7 @@
           <w:t>LinkedIn</w:t>
         </w:r>
       </w:hyperlink>
-      <w:hyperlink r:id="rId6">
+      <w:hyperlink r:id="rId7">
         <w:r>
           <w:rPr>
             <w:sz w:val="20"/>
@@ -67,7 +67,7 @@
         </w:rPr>
         <w:t xml:space="preserve">| </w:t>
       </w:r>
-      <w:hyperlink r:id="rId7" w:history="1">
+      <w:hyperlink r:id="rId8" w:history="1">
         <w:r>
           <w:rPr>
             <w:rStyle w:val="Hyperlink"/>
@@ -90,7 +90,7 @@
         </w:rPr>
         <w:t xml:space="preserve"> </w:t>
       </w:r>
-      <w:hyperlink r:id="rId8" w:history="1">
+      <w:hyperlink r:id="rId9" w:history="1">
         <w:r>
           <w:rPr>
             <w:rStyle w:val="Hyperlink"/>
@@ -183,7 +183,7 @@
           <w:tab w:val="left" w:pos="10530"/>
         </w:tabs>
         <w:spacing w:after="240" w:line="240" w:lineRule="auto"/>
-        <w:ind w:left="900" w:right="447" w:firstLine="0"/>
+        <w:ind w:left="907" w:right="446" w:firstLine="0"/>
         <w:jc w:val="both"/>
         <w:rPr>
           <w:b w:val="0"/>
@@ -210,13 +210,6 @@
       </w:pPr>
       <w:r>
         <w:t>SKILLS</w:t>
-      </w:r>
-      <w:r>
-        <w:rPr>
-          <w:b w:val="0"/>
-          <w:color w:val="000000"/>
-        </w:rPr>
-        <w:t xml:space="preserve"> </w:t>
       </w:r>
     </w:p>
     <w:p>
@@ -761,19 +754,6 @@
       </w:r>
       <w:r>
         <w:t>XPERIENCE</w:t>
-      </w:r>
-      <w:r>
-        <w:rPr>
-          <w:b w:val="0"/>
-          <w:color w:val="000000"/>
-        </w:rPr>
-        <w:t xml:space="preserve"> </w:t>
-      </w:r>
-      <w:r>
-        <w:rPr>
-          <w:sz w:val="18"/>
-        </w:rPr>
-        <w:tab/>
       </w:r>
     </w:p>
     <w:p>
@@ -866,6 +846,21 @@
           <w:szCs w:val="19"/>
         </w:rPr>
         <w:tab/>
+      </w:r>
+      <w:r>
+        <w:rPr>
+          <w:b/>
+          <w:sz w:val="19"/>
+          <w:szCs w:val="19"/>
+        </w:rPr>
+        <w:t xml:space="preserve">                             </w:t>
+      </w:r>
+      <w:r>
+        <w:rPr>
+          <w:b/>
+          <w:sz w:val="19"/>
+          <w:szCs w:val="19"/>
+        </w:rPr>
         <w:t xml:space="preserve"> </w:t>
       </w:r>
       <w:r>
@@ -874,23 +869,6 @@
           <w:sz w:val="19"/>
           <w:szCs w:val="19"/>
         </w:rPr>
-        <w:tab/>
-      </w:r>
-      <w:r>
-        <w:rPr>
-          <w:b/>
-          <w:sz w:val="19"/>
-          <w:szCs w:val="19"/>
-        </w:rPr>
-        <w:t xml:space="preserve"> </w:t>
-      </w:r>
-      <w:r>
-        <w:rPr>
-          <w:b/>
-          <w:sz w:val="19"/>
-          <w:szCs w:val="19"/>
-        </w:rPr>
-        <w:tab/>
         <w:t xml:space="preserve">        </w:t>
       </w:r>
       <w:r>
@@ -1085,7 +1063,14 @@
           <w:sz w:val="19"/>
           <w:szCs w:val="19"/>
         </w:rPr>
-        <w:t xml:space="preserve"> the tool enhanced the driver development cycle by 25% and received formal recognition from the senior leadership team.</w:t>
+        <w:t xml:space="preserve"> </w:t>
+      </w:r>
+      <w:r>
+        <w:rPr>
+          <w:sz w:val="19"/>
+          <w:szCs w:val="19"/>
+        </w:rPr>
+        <w:t>the tool enhanced the driver development cycle by 25% and received formal recognition from the senior leadership team.</w:t>
       </w:r>
     </w:p>
     <w:p>
@@ -1095,7 +1080,7 @@
           <w:tab w:val="center" w:pos="5837"/>
         </w:tabs>
         <w:spacing w:before="80" w:after="20" w:line="247" w:lineRule="auto"/>
-        <w:ind w:left="0" w:right="446" w:firstLine="0"/>
+        <w:ind w:left="540" w:right="446" w:firstLine="0"/>
         <w:rPr>
           <w:b/>
           <w:sz w:val="19"/>
@@ -1105,16 +1090,10 @@
       <w:r>
         <w:rPr>
           <w:b/>
-          <w:sz w:val="18"/>
-        </w:rPr>
-        <w:t xml:space="preserve">    </w:t>
-      </w:r>
-      <w:r>
-        <w:rPr>
-          <w:bCs/>
-          <w:sz w:val="18"/>
-        </w:rPr>
-        <w:t xml:space="preserve">        </w:t>
+          <w:sz w:val="19"/>
+          <w:szCs w:val="19"/>
+        </w:rPr>
+        <w:t xml:space="preserve">SAP </w:t>
       </w:r>
       <w:r>
         <w:rPr>
@@ -1122,7 +1101,7 @@
           <w:sz w:val="19"/>
           <w:szCs w:val="19"/>
         </w:rPr>
-        <w:t xml:space="preserve">SAP BASIS Consultant  </w:t>
+        <w:t>HANA</w:t>
       </w:r>
       <w:r>
         <w:rPr>
@@ -1130,6 +1109,14 @@
           <w:sz w:val="19"/>
           <w:szCs w:val="19"/>
         </w:rPr>
+        <w:t xml:space="preserve"> Consultant  </w:t>
+      </w:r>
+      <w:r>
+        <w:rPr>
+          <w:b/>
+          <w:sz w:val="19"/>
+          <w:szCs w:val="19"/>
+        </w:rPr>
         <w:t xml:space="preserve">                                               </w:t>
       </w:r>
       <w:r>
@@ -1148,20 +1135,30 @@
         </w:rPr>
         <w:t xml:space="preserve">     </w:t>
       </w:r>
+      <w:proofErr w:type="spellStart"/>
       <w:r>
         <w:rPr>
           <w:b/>
           <w:sz w:val="19"/>
           <w:szCs w:val="19"/>
         </w:rPr>
-        <w:t xml:space="preserve">Waddaya Solution </w:t>
-      </w:r>
+        <w:t>Waddaya</w:t>
+      </w:r>
+      <w:proofErr w:type="spellEnd"/>
       <w:r>
         <w:rPr>
           <w:b/>
           <w:sz w:val="19"/>
           <w:szCs w:val="19"/>
         </w:rPr>
+        <w:t xml:space="preserve"> Solution </w:t>
+      </w:r>
+      <w:r>
+        <w:rPr>
+          <w:b/>
+          <w:sz w:val="19"/>
+          <w:szCs w:val="19"/>
+        </w:rPr>
         <w:t xml:space="preserve">              </w:t>
       </w:r>
       <w:r>
@@ -1170,7 +1167,14 @@
           <w:sz w:val="19"/>
           <w:szCs w:val="19"/>
         </w:rPr>
-        <w:tab/>
+        <w:t xml:space="preserve">             </w:t>
+      </w:r>
+      <w:r>
+        <w:rPr>
+          <w:b/>
+          <w:sz w:val="19"/>
+          <w:szCs w:val="19"/>
+        </w:rPr>
         <w:t xml:space="preserve">   </w:t>
       </w:r>
       <w:r>
@@ -1491,8 +1495,8 @@
         <w:tabs>
           <w:tab w:val="center" w:pos="5930"/>
         </w:tabs>
-        <w:spacing w:after="20" w:line="240" w:lineRule="auto"/>
-        <w:ind w:left="907" w:right="447" w:hanging="187"/>
+        <w:spacing w:after="240" w:line="240" w:lineRule="auto"/>
+        <w:ind w:left="907" w:right="446" w:hanging="187"/>
         <w:contextualSpacing w:val="0"/>
         <w:jc w:val="both"/>
         <w:rPr>
@@ -1531,67 +1535,150 @@
     </w:p>
     <w:p>
       <w:pPr>
-        <w:pStyle w:val="ListParagraph"/>
-        <w:tabs>
-          <w:tab w:val="center" w:pos="5930"/>
-        </w:tabs>
-        <w:ind w:left="1440" w:right="447" w:firstLine="0"/>
-        <w:jc w:val="both"/>
-        <w:rPr>
-          <w:sz w:val="18"/>
-          <w:szCs w:val="18"/>
-        </w:rPr>
-      </w:pPr>
+        <w:pStyle w:val="Heading1"/>
+        <w:tabs>
+          <w:tab w:val="center" w:pos="1121"/>
+          <w:tab w:val="center" w:pos="6997"/>
+        </w:tabs>
+        <w:spacing w:after="80"/>
+        <w:ind w:left="540" w:right="446" w:firstLine="0"/>
+      </w:pPr>
+      <w:r>
+        <w:t>EDUCATION</w:t>
+      </w:r>
     </w:p>
     <w:p>
       <w:pPr>
-        <w:pStyle w:val="Heading1"/>
-        <w:tabs>
-          <w:tab w:val="center" w:pos="1121"/>
-          <w:tab w:val="center" w:pos="6997"/>
-        </w:tabs>
-        <w:spacing w:after="80"/>
-        <w:ind w:left="0" w:right="446" w:firstLine="0"/>
-      </w:pPr>
-      <w:r>
-        <w:rPr>
-          <w:rFonts w:ascii="Calibri" w:eastAsia="Calibri" w:hAnsi="Calibri" w:cs="Calibri"/>
-          <w:b w:val="0"/>
-          <w:color w:val="000000"/>
-          <w:sz w:val="22"/>
-        </w:rPr>
-        <w:tab/>
-      </w:r>
-      <w:r>
-        <w:t xml:space="preserve">EDUCATION </w:t>
-      </w:r>
-      <w:r>
-        <w:tab/>
-        <w:t xml:space="preserve"> </w:t>
+        <w:tabs>
+          <w:tab w:val="center" w:pos="3319"/>
+          <w:tab w:val="center" w:pos="9255"/>
+          <w:tab w:val="left" w:pos="10980"/>
+        </w:tabs>
+        <w:spacing w:after="40" w:line="259" w:lineRule="auto"/>
+        <w:ind w:left="900" w:right="267"/>
+        <w:rPr>
+          <w:bCs/>
+          <w:sz w:val="19"/>
+          <w:szCs w:val="19"/>
+        </w:rPr>
+      </w:pPr>
+      <w:r>
+        <w:rPr>
+          <w:bCs/>
+          <w:sz w:val="19"/>
+          <w:szCs w:val="19"/>
+        </w:rPr>
+        <w:t>Master</w:t>
+      </w:r>
+      <w:r>
+        <w:rPr>
+          <w:bCs/>
+          <w:sz w:val="19"/>
+          <w:szCs w:val="19"/>
+        </w:rPr>
+        <w:t xml:space="preserve"> of Science Degree</w:t>
+      </w:r>
+      <w:r>
+        <w:rPr>
+          <w:bCs/>
+          <w:sz w:val="19"/>
+          <w:szCs w:val="19"/>
+        </w:rPr>
+        <w:t xml:space="preserve"> in </w:t>
+      </w:r>
+      <w:r>
+        <w:rPr>
+          <w:bCs/>
+          <w:sz w:val="19"/>
+          <w:szCs w:val="19"/>
+        </w:rPr>
+        <w:t>C</w:t>
+      </w:r>
+      <w:r>
+        <w:rPr>
+          <w:bCs/>
+          <w:sz w:val="19"/>
+          <w:szCs w:val="19"/>
+        </w:rPr>
+        <w:t xml:space="preserve">omputer </w:t>
+      </w:r>
+      <w:r>
+        <w:rPr>
+          <w:bCs/>
+          <w:sz w:val="19"/>
+          <w:szCs w:val="19"/>
+        </w:rPr>
+        <w:t>S</w:t>
+      </w:r>
+      <w:r>
+        <w:rPr>
+          <w:bCs/>
+          <w:sz w:val="19"/>
+          <w:szCs w:val="19"/>
+        </w:rPr>
+        <w:t>cience, California State University, Sacramento</w:t>
+      </w:r>
+      <w:r>
+        <w:rPr>
+          <w:bCs/>
+          <w:sz w:val="19"/>
+          <w:szCs w:val="19"/>
+        </w:rPr>
+        <w:t xml:space="preserve">                                                  </w:t>
+      </w:r>
+      <w:r>
+        <w:rPr>
+          <w:bCs/>
+          <w:sz w:val="19"/>
+          <w:szCs w:val="19"/>
+        </w:rPr>
+        <w:t>July</w:t>
+      </w:r>
+      <w:r>
+        <w:rPr>
+          <w:bCs/>
+          <w:sz w:val="19"/>
+          <w:szCs w:val="19"/>
+        </w:rPr>
+        <w:t xml:space="preserve"> 202</w:t>
+      </w:r>
+      <w:r>
+        <w:rPr>
+          <w:bCs/>
+          <w:sz w:val="19"/>
+          <w:szCs w:val="19"/>
+        </w:rPr>
+        <w:t>3</w:t>
       </w:r>
     </w:p>
     <w:p>
       <w:pPr>
         <w:tabs>
-          <w:tab w:val="center" w:pos="3319"/>
-          <w:tab w:val="center" w:pos="7201"/>
-          <w:tab w:val="center" w:pos="9255"/>
-        </w:tabs>
-        <w:spacing w:after="40" w:line="259" w:lineRule="auto"/>
-        <w:ind w:left="360" w:right="446" w:firstLine="180"/>
+          <w:tab w:val="center" w:pos="3466"/>
+          <w:tab w:val="center" w:pos="10800"/>
+        </w:tabs>
+        <w:spacing w:before="10" w:after="240" w:line="259" w:lineRule="auto"/>
+        <w:ind w:left="900" w:right="446" w:firstLine="0"/>
+        <w:rPr>
+          <w:sz w:val="19"/>
+          <w:szCs w:val="19"/>
+        </w:rPr>
+      </w:pPr>
+      <w:r>
         <w:rPr>
           <w:bCs/>
           <w:sz w:val="19"/>
           <w:szCs w:val="19"/>
         </w:rPr>
-      </w:pPr>
-      <w:r>
-        <w:rPr>
-          <w:rFonts w:ascii="Calibri" w:eastAsia="Calibri" w:hAnsi="Calibri" w:cs="Calibri"/>
+        <w:t>Bachelor</w:t>
+      </w:r>
+      <w:r>
+        <w:rPr>
           <w:bCs/>
-          <w:sz w:val="22"/>
-        </w:rPr>
-        <w:t xml:space="preserve">        </w:t>
+          <w:sz w:val="19"/>
+          <w:szCs w:val="19"/>
+        </w:rPr>
+        <w:t xml:space="preserve"> of Science Degree</w:t>
       </w:r>
       <w:r>
         <w:rPr>
@@ -1599,7 +1686,7 @@
           <w:sz w:val="19"/>
           <w:szCs w:val="19"/>
         </w:rPr>
-        <w:t>Master</w:t>
+        <w:t xml:space="preserve"> in </w:t>
       </w:r>
       <w:r>
         <w:rPr>
@@ -1607,7 +1694,7 @@
           <w:sz w:val="19"/>
           <w:szCs w:val="19"/>
         </w:rPr>
-        <w:t xml:space="preserve"> of Science Degree</w:t>
+        <w:t>C</w:t>
       </w:r>
       <w:r>
         <w:rPr>
@@ -1615,7 +1702,7 @@
           <w:sz w:val="19"/>
           <w:szCs w:val="19"/>
         </w:rPr>
-        <w:t xml:space="preserve"> in </w:t>
+        <w:t xml:space="preserve">omputer </w:t>
       </w:r>
       <w:r>
         <w:rPr>
@@ -1623,7 +1710,7 @@
           <w:sz w:val="19"/>
           <w:szCs w:val="19"/>
         </w:rPr>
-        <w:t>C</w:t>
+        <w:t>S</w:t>
       </w:r>
       <w:r>
         <w:rPr>
@@ -1631,7 +1718,7 @@
           <w:sz w:val="19"/>
           <w:szCs w:val="19"/>
         </w:rPr>
-        <w:t xml:space="preserve">omputer </w:t>
+        <w:t>cience, U</w:t>
       </w:r>
       <w:r>
         <w:rPr>
@@ -1639,7 +1726,7 @@
           <w:sz w:val="19"/>
           <w:szCs w:val="19"/>
         </w:rPr>
-        <w:t>S</w:t>
+        <w:t>TU, UK</w:t>
       </w:r>
       <w:r>
         <w:rPr>
@@ -1647,7 +1734,7 @@
           <w:sz w:val="19"/>
           <w:szCs w:val="19"/>
         </w:rPr>
-        <w:t xml:space="preserve">cience, California State University, Sacramento          </w:t>
+        <w:t>,</w:t>
       </w:r>
       <w:r>
         <w:rPr>
@@ -1655,7 +1742,6 @@
           <w:sz w:val="19"/>
           <w:szCs w:val="19"/>
         </w:rPr>
-        <w:tab/>
         <w:t xml:space="preserve"> </w:t>
       </w:r>
       <w:r>
@@ -1664,8 +1750,7 @@
           <w:sz w:val="19"/>
           <w:szCs w:val="19"/>
         </w:rPr>
-        <w:tab/>
-        <w:t xml:space="preserve">  </w:t>
+        <w:t>India</w:t>
       </w:r>
       <w:r>
         <w:rPr>
@@ -1673,7 +1758,7 @@
           <w:sz w:val="19"/>
           <w:szCs w:val="19"/>
         </w:rPr>
-        <w:t xml:space="preserve">   </w:t>
+        <w:t xml:space="preserve">                                                                                    </w:t>
       </w:r>
       <w:r>
         <w:rPr>
@@ -1681,214 +1766,7 @@
           <w:sz w:val="19"/>
           <w:szCs w:val="19"/>
         </w:rPr>
-        <w:t xml:space="preserve">    </w:t>
-      </w:r>
-      <w:r>
-        <w:rPr>
-          <w:bCs/>
-          <w:sz w:val="19"/>
-          <w:szCs w:val="19"/>
-        </w:rPr>
-        <w:t xml:space="preserve">  </w:t>
-      </w:r>
-      <w:r>
-        <w:rPr>
-          <w:bCs/>
-          <w:sz w:val="19"/>
-          <w:szCs w:val="19"/>
-        </w:rPr>
-        <w:t xml:space="preserve">  </w:t>
-      </w:r>
-      <w:r>
-        <w:rPr>
-          <w:bCs/>
-          <w:sz w:val="19"/>
-          <w:szCs w:val="19"/>
-        </w:rPr>
-        <w:t xml:space="preserve"> </w:t>
-      </w:r>
-      <w:r>
-        <w:rPr>
-          <w:bCs/>
-          <w:sz w:val="19"/>
-          <w:szCs w:val="19"/>
-        </w:rPr>
-        <w:t>July</w:t>
-      </w:r>
-      <w:r>
-        <w:rPr>
-          <w:bCs/>
-          <w:sz w:val="19"/>
-          <w:szCs w:val="19"/>
-        </w:rPr>
-        <w:t xml:space="preserve"> 202</w:t>
-      </w:r>
-      <w:r>
-        <w:rPr>
-          <w:bCs/>
-          <w:sz w:val="19"/>
-          <w:szCs w:val="19"/>
-        </w:rPr>
-        <w:t>3</w:t>
-      </w:r>
-      <w:r>
-        <w:rPr>
-          <w:bCs/>
-          <w:sz w:val="19"/>
-          <w:szCs w:val="19"/>
-        </w:rPr>
-        <w:t xml:space="preserve">                         </w:t>
-      </w:r>
-    </w:p>
-    <w:p>
-      <w:pPr>
-        <w:tabs>
-          <w:tab w:val="center" w:pos="3466"/>
-          <w:tab w:val="center" w:pos="9633"/>
-        </w:tabs>
-        <w:spacing w:before="10" w:after="240" w:line="259" w:lineRule="auto"/>
-        <w:ind w:left="360" w:right="446" w:firstLine="180"/>
-        <w:rPr>
-          <w:sz w:val="19"/>
-          <w:szCs w:val="19"/>
-        </w:rPr>
-      </w:pPr>
-      <w:r>
-        <w:rPr>
-          <w:rFonts w:ascii="Calibri" w:eastAsia="Calibri" w:hAnsi="Calibri" w:cs="Calibri"/>
-          <w:bCs/>
-          <w:sz w:val="19"/>
-          <w:szCs w:val="19"/>
-        </w:rPr>
-        <w:t xml:space="preserve">         </w:t>
-      </w:r>
-      <w:r>
-        <w:rPr>
-          <w:bCs/>
-          <w:sz w:val="19"/>
-          <w:szCs w:val="19"/>
-        </w:rPr>
-        <w:t>Bachelor</w:t>
-      </w:r>
-      <w:r>
-        <w:rPr>
-          <w:bCs/>
-          <w:sz w:val="19"/>
-          <w:szCs w:val="19"/>
-        </w:rPr>
-        <w:t xml:space="preserve"> of Science Degree</w:t>
-      </w:r>
-      <w:r>
-        <w:rPr>
-          <w:bCs/>
-          <w:sz w:val="19"/>
-          <w:szCs w:val="19"/>
-        </w:rPr>
-        <w:t xml:space="preserve"> in </w:t>
-      </w:r>
-      <w:r>
-        <w:rPr>
-          <w:bCs/>
-          <w:sz w:val="19"/>
-          <w:szCs w:val="19"/>
-        </w:rPr>
-        <w:t>C</w:t>
-      </w:r>
-      <w:r>
-        <w:rPr>
-          <w:bCs/>
-          <w:sz w:val="19"/>
-          <w:szCs w:val="19"/>
-        </w:rPr>
-        <w:t xml:space="preserve">omputer </w:t>
-      </w:r>
-      <w:r>
-        <w:rPr>
-          <w:bCs/>
-          <w:sz w:val="19"/>
-          <w:szCs w:val="19"/>
-        </w:rPr>
-        <w:t>S</w:t>
-      </w:r>
-      <w:r>
-        <w:rPr>
-          <w:bCs/>
-          <w:sz w:val="19"/>
-          <w:szCs w:val="19"/>
-        </w:rPr>
-        <w:t>cience, U</w:t>
-      </w:r>
-      <w:r>
-        <w:rPr>
-          <w:bCs/>
-          <w:sz w:val="19"/>
-          <w:szCs w:val="19"/>
-        </w:rPr>
-        <w:t>TU, UK</w:t>
-      </w:r>
-      <w:r>
-        <w:rPr>
-          <w:bCs/>
-          <w:sz w:val="19"/>
-          <w:szCs w:val="19"/>
-        </w:rPr>
-        <w:t>, India</w:t>
-      </w:r>
-      <w:r>
-        <w:rPr>
-          <w:b/>
-          <w:sz w:val="19"/>
-          <w:szCs w:val="19"/>
-        </w:rPr>
-        <w:t xml:space="preserve">                     </w:t>
-      </w:r>
-      <w:r>
-        <w:rPr>
-          <w:b/>
-          <w:sz w:val="19"/>
-          <w:szCs w:val="19"/>
-        </w:rPr>
-        <w:tab/>
-      </w:r>
-      <w:r>
-        <w:rPr>
-          <w:bCs/>
-          <w:sz w:val="19"/>
-          <w:szCs w:val="19"/>
-        </w:rPr>
-        <w:t xml:space="preserve">        </w:t>
-      </w:r>
-      <w:r>
-        <w:rPr>
-          <w:bCs/>
-          <w:sz w:val="19"/>
-          <w:szCs w:val="19"/>
-        </w:rPr>
-        <w:t xml:space="preserve">              </w:t>
-      </w:r>
-      <w:r>
-        <w:rPr>
-          <w:bCs/>
-          <w:sz w:val="19"/>
-          <w:szCs w:val="19"/>
-        </w:rPr>
-        <w:t xml:space="preserve">             </w:t>
-      </w:r>
-      <w:r>
-        <w:rPr>
-          <w:bCs/>
-          <w:sz w:val="19"/>
-          <w:szCs w:val="19"/>
-        </w:rPr>
-        <w:t xml:space="preserve">    </w:t>
-      </w:r>
-      <w:r>
-        <w:rPr>
-          <w:bCs/>
-          <w:sz w:val="19"/>
-          <w:szCs w:val="19"/>
-        </w:rPr>
-        <w:t>May 2016</w:t>
+        <w:t>May2016</w:t>
       </w:r>
       <w:r>
         <w:rPr>
@@ -1905,7 +1783,7 @@
         <w:ind w:left="532" w:right="446" w:hanging="14"/>
       </w:pPr>
       <w:r>
-        <w:t xml:space="preserve">PAPER PUBLISHED </w:t>
+        <w:t>PAPER PUBLISHED</w:t>
       </w:r>
     </w:p>
     <w:p>
@@ -1917,13 +1795,6 @@
           <w:szCs w:val="19"/>
         </w:rPr>
       </w:pPr>
-      <w:r>
-        <w:rPr>
-          <w:b/>
-          <w:sz w:val="18"/>
-        </w:rPr>
-        <w:t xml:space="preserve"> </w:t>
-      </w:r>
       <w:r>
         <w:rPr>
           <w:bCs/>
@@ -2001,17 +1872,6 @@
       </w:pPr>
       <w:r>
         <w:t>PROJECTS</w:t>
-      </w:r>
-      <w:r>
-        <w:rPr>
-          <w:b w:val="0"/>
-          <w:color w:val="000000"/>
-          <w:sz w:val="17"/>
-        </w:rPr>
-        <w:t xml:space="preserve"> </w:t>
-      </w:r>
-      <w:r>
-        <w:t xml:space="preserve"> </w:t>
       </w:r>
     </w:p>
     <w:p>
@@ -7577,4 +7437,16 @@
     </a:ext>
   </a:extLst>
 </a:theme>
+</file>
+
+<file path=customXml/item1.xml><?xml version="1.0" encoding="utf-8"?>
+<b:Sources xmlns:b="http://schemas.openxmlformats.org/officeDocument/2006/bibliography" xmlns="http://schemas.openxmlformats.org/officeDocument/2006/bibliography" SelectedStyle="\MLASeventhEditionOfficeOnline.xsl" StyleName="MLA" Version="7"/>
+</file>
+
+<file path=customXml/itemProps1.xml><?xml version="1.0" encoding="utf-8"?>
+<ds:datastoreItem xmlns:ds="http://schemas.openxmlformats.org/officeDocument/2006/customXml" ds:itemID="{C5C5FC80-D01D-43BF-9F05-F9182D73E611}">
+  <ds:schemaRefs>
+    <ds:schemaRef ds:uri="http://schemas.openxmlformats.org/officeDocument/2006/bibliography"/>
+  </ds:schemaRefs>
+</ds:datastoreItem>
 </file>
</xml_diff>

<commit_message>
Added the MS Final Project
</commit_message>
<xml_diff>
--- a/SB.docx
+++ b/SB.docx
@@ -183,7 +183,7 @@
           <w:tab w:val="left" w:pos="10530"/>
         </w:tabs>
         <w:spacing w:after="240" w:line="240" w:lineRule="auto"/>
-        <w:ind w:left="907" w:right="446" w:firstLine="0"/>
+        <w:ind w:left="907" w:right="537" w:firstLine="0"/>
         <w:jc w:val="both"/>
         <w:rPr>
           <w:b w:val="0"/>
@@ -924,7 +924,7 @@
           <w:tab w:val="center" w:pos="5984"/>
         </w:tabs>
         <w:spacing w:after="20" w:line="240" w:lineRule="auto"/>
-        <w:ind w:left="907" w:right="446" w:hanging="187"/>
+        <w:ind w:left="907" w:right="537" w:hanging="187"/>
         <w:contextualSpacing w:val="0"/>
         <w:jc w:val="both"/>
         <w:rPr>
@@ -952,7 +952,7 @@
           <w:tab w:val="center" w:pos="5984"/>
         </w:tabs>
         <w:spacing w:after="20" w:line="240" w:lineRule="auto"/>
-        <w:ind w:left="907" w:right="446" w:hanging="187"/>
+        <w:ind w:left="907" w:right="537" w:hanging="187"/>
         <w:contextualSpacing w:val="0"/>
         <w:jc w:val="both"/>
         <w:rPr>
@@ -980,7 +980,7 @@
           <w:tab w:val="center" w:pos="5984"/>
         </w:tabs>
         <w:spacing w:after="20" w:line="240" w:lineRule="auto"/>
-        <w:ind w:left="907" w:right="446" w:hanging="187"/>
+        <w:ind w:left="907" w:right="537" w:hanging="187"/>
         <w:contextualSpacing w:val="0"/>
         <w:jc w:val="both"/>
         <w:rPr>
@@ -1022,7 +1022,7 @@
           <w:tab w:val="center" w:pos="5984"/>
         </w:tabs>
         <w:spacing w:after="120" w:line="240" w:lineRule="auto"/>
-        <w:ind w:left="907" w:right="446" w:hanging="187"/>
+        <w:ind w:left="907" w:right="537" w:hanging="187"/>
         <w:contextualSpacing w:val="0"/>
         <w:jc w:val="both"/>
         <w:rPr>
@@ -1269,7 +1269,7 @@
           <w:tab w:val="center" w:pos="5930"/>
         </w:tabs>
         <w:spacing w:after="20" w:line="240" w:lineRule="auto"/>
-        <w:ind w:left="907" w:right="446" w:hanging="187"/>
+        <w:ind w:left="907" w:right="537" w:hanging="187"/>
         <w:contextualSpacing w:val="0"/>
         <w:jc w:val="both"/>
         <w:rPr>
@@ -1387,7 +1387,7 @@
           <w:tab w:val="center" w:pos="5930"/>
         </w:tabs>
         <w:spacing w:after="20" w:line="240" w:lineRule="auto"/>
-        <w:ind w:left="907" w:right="446" w:hanging="187"/>
+        <w:ind w:left="907" w:right="537" w:hanging="187"/>
         <w:contextualSpacing w:val="0"/>
         <w:jc w:val="both"/>
         <w:rPr>
@@ -1414,7 +1414,7 @@
           <w:tab w:val="center" w:pos="5930"/>
         </w:tabs>
         <w:spacing w:after="20" w:line="240" w:lineRule="auto"/>
-        <w:ind w:left="907" w:right="447" w:hanging="187"/>
+        <w:ind w:left="907" w:right="537" w:hanging="187"/>
         <w:contextualSpacing w:val="0"/>
         <w:jc w:val="both"/>
         <w:rPr>
@@ -1455,7 +1455,7 @@
           <w:tab w:val="center" w:pos="5930"/>
         </w:tabs>
         <w:spacing w:after="20" w:line="240" w:lineRule="auto"/>
-        <w:ind w:left="907" w:right="447" w:hanging="187"/>
+        <w:ind w:left="907" w:right="537" w:hanging="187"/>
         <w:contextualSpacing w:val="0"/>
         <w:jc w:val="both"/>
         <w:rPr>
@@ -1496,7 +1496,7 @@
           <w:tab w:val="center" w:pos="5930"/>
         </w:tabs>
         <w:spacing w:after="240" w:line="240" w:lineRule="auto"/>
-        <w:ind w:left="907" w:right="446" w:hanging="187"/>
+        <w:ind w:left="907" w:right="537" w:hanging="187"/>
         <w:contextualSpacing w:val="0"/>
         <w:jc w:val="both"/>
         <w:rPr>
@@ -1758,7 +1758,7 @@
           <w:sz w:val="19"/>
           <w:szCs w:val="19"/>
         </w:rPr>
-        <w:t xml:space="preserve">                                                                                    </w:t>
+        <w:t xml:space="preserve">                                                                                  </w:t>
       </w:r>
       <w:r>
         <w:rPr>
@@ -1766,14 +1766,23 @@
           <w:sz w:val="19"/>
           <w:szCs w:val="19"/>
         </w:rPr>
+        <w:t xml:space="preserve"> </w:t>
+      </w:r>
+      <w:r>
+        <w:rPr>
+          <w:bCs/>
+          <w:sz w:val="19"/>
+          <w:szCs w:val="19"/>
+        </w:rPr>
+        <w:t xml:space="preserve">  </w:t>
+      </w:r>
+      <w:r>
+        <w:rPr>
+          <w:bCs/>
+          <w:sz w:val="19"/>
+          <w:szCs w:val="19"/>
+        </w:rPr>
         <w:t>May2016</w:t>
-      </w:r>
-      <w:r>
-        <w:rPr>
-          <w:sz w:val="19"/>
-          <w:szCs w:val="19"/>
-        </w:rPr>
-        <w:t xml:space="preserve"> </w:t>
       </w:r>
     </w:p>
     <w:p>
@@ -1882,7 +1891,7 @@
           <w:numId w:val="30"/>
         </w:numPr>
         <w:spacing w:after="80" w:line="240" w:lineRule="auto"/>
-        <w:ind w:left="907" w:right="446" w:hanging="187"/>
+        <w:ind w:left="907" w:right="537" w:hanging="187"/>
         <w:contextualSpacing w:val="0"/>
         <w:jc w:val="both"/>
         <w:rPr>
@@ -1938,6 +1947,134 @@
           <w:szCs w:val="19"/>
         </w:rPr>
         <w:t>Led a real-time GPU performance project using C++ and CMake for Intel, cutting debug time by 25% and boosting testing accuracy by 30%, and implemented an automated build deployment using QuickBuild, slashing deployment time by 60% and earning acclaim from management and peers.</w:t>
+      </w:r>
+    </w:p>
+    <w:p>
+      <w:pPr>
+        <w:pStyle w:val="ListParagraph"/>
+        <w:numPr>
+          <w:ilvl w:val="0"/>
+          <w:numId w:val="30"/>
+        </w:numPr>
+        <w:ind w:left="900" w:right="627" w:hanging="180"/>
+        <w:jc w:val="both"/>
+        <w:rPr>
+          <w:bCs/>
+          <w:sz w:val="19"/>
+          <w:szCs w:val="19"/>
+        </w:rPr>
+      </w:pPr>
+      <w:r>
+        <w:rPr>
+          <w:bCs/>
+          <w:sz w:val="19"/>
+          <w:szCs w:val="19"/>
+        </w:rPr>
+        <w:t xml:space="preserve">A Dashboard </w:t>
+      </w:r>
+      <w:proofErr w:type="gramStart"/>
+      <w:r>
+        <w:rPr>
+          <w:bCs/>
+          <w:sz w:val="19"/>
+          <w:szCs w:val="19"/>
+        </w:rPr>
+        <w:t>For</w:t>
+      </w:r>
+      <w:proofErr w:type="gramEnd"/>
+      <w:r>
+        <w:rPr>
+          <w:bCs/>
+          <w:sz w:val="19"/>
+          <w:szCs w:val="19"/>
+        </w:rPr>
+        <w:t xml:space="preserve"> Canines Suffering from CHF (Python, Matplotlib, </w:t>
+      </w:r>
+      <w:proofErr w:type="spellStart"/>
+      <w:r>
+        <w:rPr>
+          <w:bCs/>
+          <w:sz w:val="19"/>
+          <w:szCs w:val="19"/>
+        </w:rPr>
+        <w:t>Plotly</w:t>
+      </w:r>
+      <w:proofErr w:type="spellEnd"/>
+      <w:r>
+        <w:rPr>
+          <w:bCs/>
+          <w:sz w:val="19"/>
+          <w:szCs w:val="19"/>
+        </w:rPr>
+        <w:t xml:space="preserve">, NumPy, Pandas, Scikit-learn, </w:t>
+      </w:r>
+      <w:proofErr w:type="spellStart"/>
+      <w:r>
+        <w:rPr>
+          <w:bCs/>
+          <w:sz w:val="19"/>
+          <w:szCs w:val="19"/>
+        </w:rPr>
+        <w:t>Streamlit</w:t>
+      </w:r>
+      <w:proofErr w:type="spellEnd"/>
+      <w:r>
+        <w:rPr>
+          <w:bCs/>
+          <w:sz w:val="19"/>
+          <w:szCs w:val="19"/>
+        </w:rPr>
+        <w:t xml:space="preserve">): Crafted a dashboard using </w:t>
+      </w:r>
+      <w:proofErr w:type="spellStart"/>
+      <w:r>
+        <w:rPr>
+          <w:bCs/>
+          <w:sz w:val="19"/>
+          <w:szCs w:val="19"/>
+        </w:rPr>
+        <w:t>Streamlit</w:t>
+      </w:r>
+      <w:proofErr w:type="spellEnd"/>
+      <w:r>
+        <w:rPr>
+          <w:bCs/>
+          <w:sz w:val="19"/>
+          <w:szCs w:val="19"/>
+        </w:rPr>
+        <w:t xml:space="preserve"> and Scikit-learn in Python that classifies the current condition of canines suffering from Congenital Heart Failure with 98% success </w:t>
+      </w:r>
+      <w:r>
+        <w:rPr>
+          <w:bCs/>
+          <w:sz w:val="19"/>
+          <w:szCs w:val="19"/>
+        </w:rPr>
+        <w:t xml:space="preserve">rate </w:t>
+      </w:r>
+      <w:r>
+        <w:rPr>
+          <w:bCs/>
+          <w:sz w:val="19"/>
+          <w:szCs w:val="19"/>
+        </w:rPr>
+        <w:t xml:space="preserve">with features like generating PDF reports of the patient with interactive charts made in </w:t>
+      </w:r>
+      <w:r>
+        <w:rPr>
+          <w:bCs/>
+          <w:sz w:val="19"/>
+          <w:szCs w:val="19"/>
+        </w:rPr>
+        <w:t>real time</w:t>
+      </w:r>
+      <w:r>
+        <w:rPr>
+          <w:bCs/>
+          <w:sz w:val="19"/>
+          <w:szCs w:val="19"/>
+        </w:rPr>
+        <w:t xml:space="preserve"> just after the user inputs. </w:t>
       </w:r>
     </w:p>
     <w:p>
@@ -1948,14 +2085,13 @@
           <w:numId w:val="30"/>
         </w:numPr>
         <w:spacing w:after="80" w:line="240" w:lineRule="auto"/>
-        <w:ind w:left="907" w:right="446" w:hanging="187"/>
+        <w:ind w:left="907" w:right="537" w:hanging="187"/>
         <w:contextualSpacing w:val="0"/>
         <w:jc w:val="both"/>
         <w:rPr>
           <w:bCs/>
           <w:sz w:val="19"/>
           <w:szCs w:val="19"/>
-          <w:lang w:val="en-GB"/>
         </w:rPr>
       </w:pPr>
       <w:r>
@@ -1964,7 +2100,7 @@
           <w:sz w:val="19"/>
           <w:szCs w:val="19"/>
         </w:rPr>
-        <w:t>Predictive Energy Consumption Model (Python, Matplotlib, NumPy, Pandas, Scikit-learn):</w:t>
+        <w:t>Autonomous Line Follower Robot (</w:t>
       </w:r>
       <w:r>
         <w:rPr>
@@ -1972,35 +2108,15 @@
           <w:sz w:val="19"/>
           <w:szCs w:val="19"/>
         </w:rPr>
-        <w:t xml:space="preserve"> </w:t>
-      </w:r>
-      <w:proofErr w:type="spellStart"/>
+        <w:t xml:space="preserve">C, </w:t>
+      </w:r>
       <w:r>
         <w:rPr>
           <w:bCs/>
           <w:sz w:val="19"/>
           <w:szCs w:val="19"/>
         </w:rPr>
-        <w:t>Cra</w:t>
-      </w:r>
-      <w:r>
-        <w:rPr>
-          <w:bCs/>
-          <w:sz w:val="19"/>
-          <w:szCs w:val="19"/>
-          <w:lang w:val="en-GB"/>
-        </w:rPr>
-        <w:t>fted</w:t>
-      </w:r>
-      <w:proofErr w:type="spellEnd"/>
-      <w:r>
-        <w:rPr>
-          <w:bCs/>
-          <w:sz w:val="19"/>
-          <w:szCs w:val="19"/>
-          <w:lang w:val="en-GB"/>
-        </w:rPr>
-        <w:t xml:space="preserve"> predictive analytics models for energy consumption prediction using neural networks and Keras in Python. Achieved 88.9% accuracy rate on energy prediction through data manipulation, cleansing, and analysis using NumPy and Pandas.</w:t>
+        <w:t>ATmega168 microcontrollers (Arduino Duemilanove), Motor Driver, Infrared sensor): Successfully designed and implemented a fully functional autonomous line follower robot using an ATmega168 microcontroller, motor driver, and infrared sensors. Utilized the ATmega168 microcontroller for movement control and infrared sensors for path tracking.</w:t>
       </w:r>
     </w:p>
     <w:p>
@@ -2010,50 +2126,11 @@
           <w:ilvl w:val="0"/>
           <w:numId w:val="30"/>
         </w:numPr>
+        <w:tabs>
+          <w:tab w:val="left" w:pos="10620"/>
+        </w:tabs>
         <w:spacing w:after="80" w:line="240" w:lineRule="auto"/>
-        <w:ind w:left="907" w:right="446" w:hanging="187"/>
-        <w:contextualSpacing w:val="0"/>
-        <w:jc w:val="both"/>
-        <w:rPr>
-          <w:bCs/>
-          <w:sz w:val="19"/>
-          <w:szCs w:val="19"/>
-        </w:rPr>
-      </w:pPr>
-      <w:r>
-        <w:rPr>
-          <w:bCs/>
-          <w:sz w:val="19"/>
-          <w:szCs w:val="19"/>
-        </w:rPr>
-        <w:t>Autonomous Line Follower Robot (</w:t>
-      </w:r>
-      <w:r>
-        <w:rPr>
-          <w:bCs/>
-          <w:sz w:val="19"/>
-          <w:szCs w:val="19"/>
-        </w:rPr>
-        <w:t xml:space="preserve">C, </w:t>
-      </w:r>
-      <w:r>
-        <w:rPr>
-          <w:bCs/>
-          <w:sz w:val="19"/>
-          <w:szCs w:val="19"/>
-        </w:rPr>
-        <w:t>ATmega168 microcontrollers (Arduino Duemilanove), Motor Driver, Infrared sensor): Successfully designed and implemented a fully functional autonomous line follower robot using an ATmega168 microcontroller, motor driver, and infrared sensors. Utilized the ATmega168 microcontroller for movement control and infrared sensors for path tracking.</w:t>
-      </w:r>
-    </w:p>
-    <w:p>
-      <w:pPr>
-        <w:pStyle w:val="ListParagraph"/>
-        <w:numPr>
-          <w:ilvl w:val="0"/>
-          <w:numId w:val="30"/>
-        </w:numPr>
-        <w:spacing w:after="80" w:line="240" w:lineRule="auto"/>
-        <w:ind w:left="900" w:right="446" w:hanging="180"/>
+        <w:ind w:left="900" w:right="537" w:hanging="180"/>
         <w:jc w:val="both"/>
         <w:rPr>
           <w:bCs/>

</xml_diff>